<commit_message>
update ko biết lỗi lầm gì ko
</commit_message>
<xml_diff>
--- a/report/DoAnTotNghiep (AutoRecovered).docx
+++ b/report/DoAnTotNghiep (AutoRecovered).docx
@@ -19840,8 +19840,6 @@
             <w:r>
               <w:t>0</w:t>
             </w:r>
-            <w:bookmarkStart w:id="9" w:name="_GoBack"/>
-            <w:bookmarkEnd w:id="9"/>
           </w:p>
         </w:tc>
         <w:tc>
@@ -20076,7 +20074,7 @@
         <w:lastRenderedPageBreak/>
         <w:t>CHƯƠNG 5: GIỚI THIỆU GIAO DIỆN ỨNG DỤNG</w:t>
       </w:r>
-      <w:bookmarkStart w:id="10" w:name="_Toc533674956"/>
+      <w:bookmarkStart w:id="9" w:name="_Toc533674956"/>
     </w:p>
     <w:p>
       <w:pPr>
@@ -20101,7 +20099,7 @@
         </w:rPr>
         <w:t xml:space="preserve">5.1. Màn hình đăng nhập , đăng </w:t>
       </w:r>
-      <w:bookmarkEnd w:id="10"/>
+      <w:bookmarkEnd w:id="9"/>
       <w:r>
         <w:rPr>
           <w:rFonts w:ascii="Times New Roman" w:hAnsi="Times New Roman" w:cs="Times New Roman"/>
@@ -21516,7 +21514,20 @@
           <w:iCs/>
           <w:color w:val="auto"/>
         </w:rPr>
-        <w:t>8.</w:t>
+        <w:t>9</w:t>
+      </w:r>
+      <w:bookmarkStart w:id="10" w:name="_GoBack"/>
+      <w:bookmarkEnd w:id="10"/>
+      <w:r>
+        <w:rPr>
+          <w:rFonts w:ascii="Times New Roman" w:hAnsi="Times New Roman" w:cs="Times New Roman"/>
+          <w:b/>
+          <w:bCs/>
+          <w:i/>
+          <w:iCs/>
+          <w:color w:val="auto"/>
+        </w:rPr>
+        <w:t>.</w:t>
       </w:r>
       <w:r>
         <w:rPr>
@@ -21614,6 +21625,145 @@
         <w:ind w:firstLine="0"/>
         <w:jc w:val="center"/>
       </w:pPr>
+    </w:p>
+    <w:p>
+      <w:pPr>
+        <w:ind w:firstLine="0"/>
+        <w:jc w:val="center"/>
+      </w:pPr>
+    </w:p>
+    <w:p>
+      <w:pPr>
+        <w:ind w:firstLine="0"/>
+        <w:jc w:val="center"/>
+      </w:pPr>
+    </w:p>
+    <w:p>
+      <w:pPr>
+        <w:ind w:firstLine="0"/>
+        <w:jc w:val="center"/>
+      </w:pPr>
+    </w:p>
+    <w:p>
+      <w:pPr>
+        <w:ind w:firstLine="0"/>
+        <w:jc w:val="center"/>
+      </w:pPr>
+    </w:p>
+    <w:p>
+      <w:pPr>
+        <w:ind w:firstLine="0"/>
+        <w:jc w:val="center"/>
+      </w:pPr>
+    </w:p>
+    <w:p>
+      <w:pPr>
+        <w:ind w:firstLine="0"/>
+        <w:jc w:val="center"/>
+      </w:pPr>
+    </w:p>
+    <w:p>
+      <w:pPr>
+        <w:ind w:firstLine="0"/>
+        <w:jc w:val="center"/>
+      </w:pPr>
+    </w:p>
+    <w:p>
+      <w:pPr>
+        <w:ind w:firstLine="0"/>
+        <w:jc w:val="center"/>
+      </w:pPr>
+    </w:p>
+    <w:p>
+      <w:pPr>
+        <w:ind w:firstLine="0"/>
+        <w:jc w:val="center"/>
+      </w:pPr>
+    </w:p>
+    <w:p>
+      <w:pPr>
+        <w:ind w:firstLine="0"/>
+        <w:jc w:val="center"/>
+      </w:pPr>
+    </w:p>
+    <w:p>
+      <w:pPr>
+        <w:ind w:firstLine="0"/>
+        <w:jc w:val="center"/>
+      </w:pPr>
+    </w:p>
+    <w:p>
+      <w:pPr>
+        <w:ind w:firstLine="0"/>
+        <w:jc w:val="center"/>
+      </w:pPr>
+    </w:p>
+    <w:p>
+      <w:pPr>
+        <w:ind w:firstLine="0"/>
+        <w:jc w:val="center"/>
+      </w:pPr>
+    </w:p>
+    <w:p>
+      <w:pPr>
+        <w:ind w:firstLine="0"/>
+        <w:jc w:val="center"/>
+      </w:pPr>
+    </w:p>
+    <w:p>
+      <w:pPr>
+        <w:ind w:firstLine="0"/>
+        <w:jc w:val="center"/>
+      </w:pPr>
+    </w:p>
+    <w:p>
+      <w:pPr>
+        <w:ind w:firstLine="0"/>
+        <w:jc w:val="center"/>
+      </w:pPr>
+    </w:p>
+    <w:p>
+      <w:pPr>
+        <w:ind w:firstLine="0"/>
+        <w:jc w:val="center"/>
+      </w:pPr>
+    </w:p>
+    <w:p>
+      <w:pPr>
+        <w:ind w:firstLine="0"/>
+        <w:jc w:val="center"/>
+      </w:pPr>
+    </w:p>
+    <w:p>
+      <w:pPr>
+        <w:pStyle w:val="Heading1"/>
+        <w:jc w:val="center"/>
+        <w:rPr>
+          <w:rFonts w:ascii="Times New Roman" w:hAnsi="Times New Roman" w:cs="Times New Roman"/>
+          <w:b/>
+          <w:bCs/>
+          <w:color w:val="auto"/>
+          <w:sz w:val="26"/>
+          <w:szCs w:val="26"/>
+        </w:rPr>
+      </w:pPr>
+      <w:r>
+        <w:rPr>
+          <w:rFonts w:ascii="Times New Roman" w:hAnsi="Times New Roman" w:cs="Times New Roman"/>
+          <w:b/>
+          <w:bCs/>
+          <w:color w:val="auto"/>
+          <w:sz w:val="26"/>
+          <w:szCs w:val="26"/>
+        </w:rPr>
+        <w:lastRenderedPageBreak/>
+        <w:t>TÀI LIỆU THAM KHẢO</w:t>
+      </w:r>
+    </w:p>
+    <w:p>
+      <w:r>
+        <w:t xml:space="preserve"> </w:t>
+      </w:r>
     </w:p>
     <w:sectPr>
       <w:footerReference w:type="default" r:id="rId49"/>
@@ -26870,7 +27020,7 @@
 </file>
 
 <file path=customXml/itemProps1.xml><?xml version="1.0" encoding="utf-8"?>
-<ds:datastoreItem xmlns:ds="http://schemas.openxmlformats.org/officeDocument/2006/customXml" ds:itemID="{0542199B-65E1-4937-913E-B08437408883}">
+<ds:datastoreItem xmlns:ds="http://schemas.openxmlformats.org/officeDocument/2006/customXml" ds:itemID="{CD2F4914-FE00-412C-87DD-ACBD1A47F5A7}">
   <ds:schemaRefs>
     <ds:schemaRef ds:uri="http://schemas.openxmlformats.org/officeDocument/2006/bibliography"/>
   </ds:schemaRefs>

</xml_diff>